<commit_message>
expanding on Arrays and Generic types
</commit_message>
<xml_diff>
--- a/Notes/GenericsRefined.docx
+++ b/Notes/GenericsRefined.docx
@@ -24,7 +24,7 @@
         <w:pStyle w:val="ListParagraph"/>
         <w:numPr>
           <w:ilvl w:val="0"/>
-          <w:numId w:val="1"/>
+          <w:numId w:val="2"/>
         </w:numPr>
       </w:pPr>
       <w:r>
@@ -36,7 +36,7 @@
         <w:pStyle w:val="ListParagraph"/>
         <w:numPr>
           <w:ilvl w:val="0"/>
-          <w:numId w:val="1"/>
+          <w:numId w:val="2"/>
         </w:numPr>
       </w:pPr>
       <w:r>
@@ -102,17 +102,11 @@
         <w:pStyle w:val="ListParagraph"/>
         <w:numPr>
           <w:ilvl w:val="0"/>
-          <w:numId w:val="1"/>
+          <w:numId w:val="2"/>
         </w:numPr>
       </w:pPr>
       <w:r>
-        <w:t xml:space="preserve">One of the primary motivation for generics is to specify what type of object a container holds, and to have that specification backed up by the compiler. So instead of Object, we’d like to use an unspecified type which can be decided at later time. For the benefit of using a typed / wildcard parameter instead of a raw one please sees </w:t>
-      </w:r>
-      <w:r>
-        <w:t>C:\Users\Mohit\IdeaProjects\OCJP\src\generics\effective_java</w:t>
-      </w:r>
-      <w:r>
-        <w:t xml:space="preserve">\RawTypesSetIssue.java </w:t>
+        <w:t xml:space="preserve">One of the primary motivation for generics is to specify what type of object a container holds, and to have that specification backed up by the compiler. So instead of Object, we’d like to use an unspecified type which can be decided at later time. For the benefit of using a typed / wildcard parameter instead of a raw one please sees C:\Users\Mohit\IdeaProjects\OCJP\src\generics\effective_java\RawTypesSetIssue.java </w:t>
       </w:r>
     </w:p>
     <w:p>
@@ -120,28 +114,17 @@
         <w:pStyle w:val="ListParagraph"/>
         <w:numPr>
           <w:ilvl w:val="0"/>
-          <w:numId w:val="1"/>
+          <w:numId w:val="2"/>
         </w:numPr>
       </w:pPr>
       <w:r>
-        <w:t xml:space="preserve">A generic class always requires a Type parameter declaration in the class definition, e.g. class </w:t>
-      </w:r>
-      <w:proofErr w:type="spellStart"/>
-      <w:r>
-        <w:t>GenericHolder</w:t>
-      </w:r>
-      <w:proofErr w:type="spellEnd"/>
+        <w:t>A generic class always requires a Type parameter declaration in the class definition, e.g. class GenericHolder</w:t>
+      </w:r>
       <w:r>
         <w:rPr>
           <w:b/>
         </w:rPr>
-        <w:t>&lt;T&gt;</w:t>
-      </w:r>
-      <w:r>
-        <w:rPr>
-          <w:b/>
-        </w:rPr>
-        <w:t>.</w:t>
+        <w:t>&lt;T&gt;.</w:t>
       </w:r>
     </w:p>
     <w:p/>
@@ -160,8 +143,18 @@
         <w:tc>
           <w:tcPr>
             <w:tcW w:w="3116" w:type="dxa"/>
-          </w:tcPr>
-          <w:p>
+            <w:tcBorders>
+              <w:top w:val="single" w:sz="4" w:space="0" w:color="auto"/>
+              <w:left w:val="single" w:sz="4" w:space="0" w:color="auto"/>
+              <w:bottom w:val="single" w:sz="4" w:space="0" w:color="auto"/>
+              <w:right w:val="single" w:sz="4" w:space="0" w:color="auto"/>
+            </w:tcBorders>
+            <w:hideMark/>
+          </w:tcPr>
+          <w:p>
+            <w:pPr>
+              <w:spacing w:line="240" w:lineRule="auto"/>
+            </w:pPr>
             <w:r>
               <w:t>Term</w:t>
             </w:r>
@@ -170,8 +163,18 @@
         <w:tc>
           <w:tcPr>
             <w:tcW w:w="3117" w:type="dxa"/>
-          </w:tcPr>
-          <w:p>
+            <w:tcBorders>
+              <w:top w:val="single" w:sz="4" w:space="0" w:color="auto"/>
+              <w:left w:val="single" w:sz="4" w:space="0" w:color="auto"/>
+              <w:bottom w:val="single" w:sz="4" w:space="0" w:color="auto"/>
+              <w:right w:val="single" w:sz="4" w:space="0" w:color="auto"/>
+            </w:tcBorders>
+            <w:hideMark/>
+          </w:tcPr>
+          <w:p>
+            <w:pPr>
+              <w:spacing w:line="240" w:lineRule="auto"/>
+            </w:pPr>
             <w:r>
               <w:t>Example</w:t>
             </w:r>
@@ -182,8 +185,18 @@
         <w:tc>
           <w:tcPr>
             <w:tcW w:w="3116" w:type="dxa"/>
-          </w:tcPr>
-          <w:p>
+            <w:tcBorders>
+              <w:top w:val="single" w:sz="4" w:space="0" w:color="auto"/>
+              <w:left w:val="single" w:sz="4" w:space="0" w:color="auto"/>
+              <w:bottom w:val="single" w:sz="4" w:space="0" w:color="auto"/>
+              <w:right w:val="single" w:sz="4" w:space="0" w:color="auto"/>
+            </w:tcBorders>
+            <w:hideMark/>
+          </w:tcPr>
+          <w:p>
+            <w:pPr>
+              <w:spacing w:line="240" w:lineRule="auto"/>
+            </w:pPr>
             <w:r>
               <w:t>Parameterized type</w:t>
             </w:r>
@@ -192,8 +205,18 @@
         <w:tc>
           <w:tcPr>
             <w:tcW w:w="3117" w:type="dxa"/>
-          </w:tcPr>
-          <w:p>
+            <w:tcBorders>
+              <w:top w:val="single" w:sz="4" w:space="0" w:color="auto"/>
+              <w:left w:val="single" w:sz="4" w:space="0" w:color="auto"/>
+              <w:bottom w:val="single" w:sz="4" w:space="0" w:color="auto"/>
+              <w:right w:val="single" w:sz="4" w:space="0" w:color="auto"/>
+            </w:tcBorders>
+            <w:hideMark/>
+          </w:tcPr>
+          <w:p>
+            <w:pPr>
+              <w:spacing w:line="240" w:lineRule="auto"/>
+            </w:pPr>
             <w:r>
               <w:t>List&lt;String&gt;</w:t>
             </w:r>
@@ -204,8 +227,18 @@
         <w:tc>
           <w:tcPr>
             <w:tcW w:w="3116" w:type="dxa"/>
-          </w:tcPr>
-          <w:p>
+            <w:tcBorders>
+              <w:top w:val="single" w:sz="4" w:space="0" w:color="auto"/>
+              <w:left w:val="single" w:sz="4" w:space="0" w:color="auto"/>
+              <w:bottom w:val="single" w:sz="4" w:space="0" w:color="auto"/>
+              <w:right w:val="single" w:sz="4" w:space="0" w:color="auto"/>
+            </w:tcBorders>
+            <w:hideMark/>
+          </w:tcPr>
+          <w:p>
+            <w:pPr>
+              <w:spacing w:line="240" w:lineRule="auto"/>
+            </w:pPr>
             <w:r>
               <w:t>Actual type parameter</w:t>
             </w:r>
@@ -214,8 +247,18 @@
         <w:tc>
           <w:tcPr>
             <w:tcW w:w="3117" w:type="dxa"/>
-          </w:tcPr>
-          <w:p>
+            <w:tcBorders>
+              <w:top w:val="single" w:sz="4" w:space="0" w:color="auto"/>
+              <w:left w:val="single" w:sz="4" w:space="0" w:color="auto"/>
+              <w:bottom w:val="single" w:sz="4" w:space="0" w:color="auto"/>
+              <w:right w:val="single" w:sz="4" w:space="0" w:color="auto"/>
+            </w:tcBorders>
+            <w:hideMark/>
+          </w:tcPr>
+          <w:p>
+            <w:pPr>
+              <w:spacing w:line="240" w:lineRule="auto"/>
+            </w:pPr>
             <w:r>
               <w:t>String</w:t>
             </w:r>
@@ -226,8 +269,18 @@
         <w:tc>
           <w:tcPr>
             <w:tcW w:w="3116" w:type="dxa"/>
-          </w:tcPr>
-          <w:p>
+            <w:tcBorders>
+              <w:top w:val="single" w:sz="4" w:space="0" w:color="auto"/>
+              <w:left w:val="single" w:sz="4" w:space="0" w:color="auto"/>
+              <w:bottom w:val="single" w:sz="4" w:space="0" w:color="auto"/>
+              <w:right w:val="single" w:sz="4" w:space="0" w:color="auto"/>
+            </w:tcBorders>
+            <w:hideMark/>
+          </w:tcPr>
+          <w:p>
+            <w:pPr>
+              <w:spacing w:line="240" w:lineRule="auto"/>
+            </w:pPr>
             <w:r>
               <w:t>Generic Type</w:t>
             </w:r>
@@ -236,8 +289,18 @@
         <w:tc>
           <w:tcPr>
             <w:tcW w:w="3117" w:type="dxa"/>
-          </w:tcPr>
-          <w:p>
+            <w:tcBorders>
+              <w:top w:val="single" w:sz="4" w:space="0" w:color="auto"/>
+              <w:left w:val="single" w:sz="4" w:space="0" w:color="auto"/>
+              <w:bottom w:val="single" w:sz="4" w:space="0" w:color="auto"/>
+              <w:right w:val="single" w:sz="4" w:space="0" w:color="auto"/>
+            </w:tcBorders>
+            <w:hideMark/>
+          </w:tcPr>
+          <w:p>
+            <w:pPr>
+              <w:spacing w:line="240" w:lineRule="auto"/>
+            </w:pPr>
             <w:r>
               <w:t>List&lt;E&gt;</w:t>
             </w:r>
@@ -248,8 +311,18 @@
         <w:tc>
           <w:tcPr>
             <w:tcW w:w="3116" w:type="dxa"/>
-          </w:tcPr>
-          <w:p>
+            <w:tcBorders>
+              <w:top w:val="single" w:sz="4" w:space="0" w:color="auto"/>
+              <w:left w:val="single" w:sz="4" w:space="0" w:color="auto"/>
+              <w:bottom w:val="single" w:sz="4" w:space="0" w:color="auto"/>
+              <w:right w:val="single" w:sz="4" w:space="0" w:color="auto"/>
+            </w:tcBorders>
+            <w:hideMark/>
+          </w:tcPr>
+          <w:p>
+            <w:pPr>
+              <w:spacing w:line="240" w:lineRule="auto"/>
+            </w:pPr>
             <w:r>
               <w:t>Formal type parameter</w:t>
             </w:r>
@@ -258,8 +331,18 @@
         <w:tc>
           <w:tcPr>
             <w:tcW w:w="3117" w:type="dxa"/>
-          </w:tcPr>
-          <w:p>
+            <w:tcBorders>
+              <w:top w:val="single" w:sz="4" w:space="0" w:color="auto"/>
+              <w:left w:val="single" w:sz="4" w:space="0" w:color="auto"/>
+              <w:bottom w:val="single" w:sz="4" w:space="0" w:color="auto"/>
+              <w:right w:val="single" w:sz="4" w:space="0" w:color="auto"/>
+            </w:tcBorders>
+            <w:hideMark/>
+          </w:tcPr>
+          <w:p>
+            <w:pPr>
+              <w:spacing w:line="240" w:lineRule="auto"/>
+            </w:pPr>
             <w:r>
               <w:t>E</w:t>
             </w:r>
@@ -270,8 +353,18 @@
         <w:tc>
           <w:tcPr>
             <w:tcW w:w="3116" w:type="dxa"/>
-          </w:tcPr>
-          <w:p>
+            <w:tcBorders>
+              <w:top w:val="single" w:sz="4" w:space="0" w:color="auto"/>
+              <w:left w:val="single" w:sz="4" w:space="0" w:color="auto"/>
+              <w:bottom w:val="single" w:sz="4" w:space="0" w:color="auto"/>
+              <w:right w:val="single" w:sz="4" w:space="0" w:color="auto"/>
+            </w:tcBorders>
+            <w:hideMark/>
+          </w:tcPr>
+          <w:p>
+            <w:pPr>
+              <w:spacing w:line="240" w:lineRule="auto"/>
+            </w:pPr>
             <w:r>
               <w:t>Unbounded wildcard type</w:t>
             </w:r>
@@ -280,8 +373,18 @@
         <w:tc>
           <w:tcPr>
             <w:tcW w:w="3117" w:type="dxa"/>
-          </w:tcPr>
-          <w:p>
+            <w:tcBorders>
+              <w:top w:val="single" w:sz="4" w:space="0" w:color="auto"/>
+              <w:left w:val="single" w:sz="4" w:space="0" w:color="auto"/>
+              <w:bottom w:val="single" w:sz="4" w:space="0" w:color="auto"/>
+              <w:right w:val="single" w:sz="4" w:space="0" w:color="auto"/>
+            </w:tcBorders>
+            <w:hideMark/>
+          </w:tcPr>
+          <w:p>
+            <w:pPr>
+              <w:spacing w:line="240" w:lineRule="auto"/>
+            </w:pPr>
             <w:r>
               <w:t>List&lt;?&gt;</w:t>
             </w:r>
@@ -292,8 +395,18 @@
         <w:tc>
           <w:tcPr>
             <w:tcW w:w="3116" w:type="dxa"/>
-          </w:tcPr>
-          <w:p>
+            <w:tcBorders>
+              <w:top w:val="single" w:sz="4" w:space="0" w:color="auto"/>
+              <w:left w:val="single" w:sz="4" w:space="0" w:color="auto"/>
+              <w:bottom w:val="single" w:sz="4" w:space="0" w:color="auto"/>
+              <w:right w:val="single" w:sz="4" w:space="0" w:color="auto"/>
+            </w:tcBorders>
+            <w:hideMark/>
+          </w:tcPr>
+          <w:p>
+            <w:pPr>
+              <w:spacing w:line="240" w:lineRule="auto"/>
+            </w:pPr>
             <w:r>
               <w:t>Raw Type</w:t>
             </w:r>
@@ -302,8 +415,18 @@
         <w:tc>
           <w:tcPr>
             <w:tcW w:w="3117" w:type="dxa"/>
-          </w:tcPr>
-          <w:p>
+            <w:tcBorders>
+              <w:top w:val="single" w:sz="4" w:space="0" w:color="auto"/>
+              <w:left w:val="single" w:sz="4" w:space="0" w:color="auto"/>
+              <w:bottom w:val="single" w:sz="4" w:space="0" w:color="auto"/>
+              <w:right w:val="single" w:sz="4" w:space="0" w:color="auto"/>
+            </w:tcBorders>
+            <w:hideMark/>
+          </w:tcPr>
+          <w:p>
+            <w:pPr>
+              <w:spacing w:line="240" w:lineRule="auto"/>
+            </w:pPr>
             <w:r>
               <w:t>List</w:t>
             </w:r>
@@ -314,8 +437,18 @@
         <w:tc>
           <w:tcPr>
             <w:tcW w:w="3116" w:type="dxa"/>
-          </w:tcPr>
-          <w:p>
+            <w:tcBorders>
+              <w:top w:val="single" w:sz="4" w:space="0" w:color="auto"/>
+              <w:left w:val="single" w:sz="4" w:space="0" w:color="auto"/>
+              <w:bottom w:val="single" w:sz="4" w:space="0" w:color="auto"/>
+              <w:right w:val="single" w:sz="4" w:space="0" w:color="auto"/>
+            </w:tcBorders>
+            <w:hideMark/>
+          </w:tcPr>
+          <w:p>
+            <w:pPr>
+              <w:spacing w:line="240" w:lineRule="auto"/>
+            </w:pPr>
             <w:r>
               <w:t>Bounded type parameter</w:t>
             </w:r>
@@ -324,8 +457,18 @@
         <w:tc>
           <w:tcPr>
             <w:tcW w:w="3117" w:type="dxa"/>
-          </w:tcPr>
-          <w:p>
+            <w:tcBorders>
+              <w:top w:val="single" w:sz="4" w:space="0" w:color="auto"/>
+              <w:left w:val="single" w:sz="4" w:space="0" w:color="auto"/>
+              <w:bottom w:val="single" w:sz="4" w:space="0" w:color="auto"/>
+              <w:right w:val="single" w:sz="4" w:space="0" w:color="auto"/>
+            </w:tcBorders>
+            <w:hideMark/>
+          </w:tcPr>
+          <w:p>
+            <w:pPr>
+              <w:spacing w:line="240" w:lineRule="auto"/>
+            </w:pPr>
             <w:r>
               <w:t>&lt;E extends Number&gt;</w:t>
             </w:r>
@@ -336,8 +479,18 @@
         <w:tc>
           <w:tcPr>
             <w:tcW w:w="3116" w:type="dxa"/>
-          </w:tcPr>
-          <w:p>
+            <w:tcBorders>
+              <w:top w:val="single" w:sz="4" w:space="0" w:color="auto"/>
+              <w:left w:val="single" w:sz="4" w:space="0" w:color="auto"/>
+              <w:bottom w:val="single" w:sz="4" w:space="0" w:color="auto"/>
+              <w:right w:val="single" w:sz="4" w:space="0" w:color="auto"/>
+            </w:tcBorders>
+            <w:hideMark/>
+          </w:tcPr>
+          <w:p>
+            <w:pPr>
+              <w:spacing w:line="240" w:lineRule="auto"/>
+            </w:pPr>
             <w:r>
               <w:t>Recursive type bound</w:t>
             </w:r>
@@ -346,8 +499,18 @@
         <w:tc>
           <w:tcPr>
             <w:tcW w:w="3117" w:type="dxa"/>
-          </w:tcPr>
-          <w:p>
+            <w:tcBorders>
+              <w:top w:val="single" w:sz="4" w:space="0" w:color="auto"/>
+              <w:left w:val="single" w:sz="4" w:space="0" w:color="auto"/>
+              <w:bottom w:val="single" w:sz="4" w:space="0" w:color="auto"/>
+              <w:right w:val="single" w:sz="4" w:space="0" w:color="auto"/>
+            </w:tcBorders>
+            <w:hideMark/>
+          </w:tcPr>
+          <w:p>
+            <w:pPr>
+              <w:spacing w:line="240" w:lineRule="auto"/>
+            </w:pPr>
             <w:r>
               <w:t>&lt;T extends Comparable&lt;T&gt;&gt;</w:t>
             </w:r>
@@ -358,8 +521,18 @@
         <w:tc>
           <w:tcPr>
             <w:tcW w:w="3116" w:type="dxa"/>
-          </w:tcPr>
-          <w:p>
+            <w:tcBorders>
+              <w:top w:val="single" w:sz="4" w:space="0" w:color="auto"/>
+              <w:left w:val="single" w:sz="4" w:space="0" w:color="auto"/>
+              <w:bottom w:val="single" w:sz="4" w:space="0" w:color="auto"/>
+              <w:right w:val="single" w:sz="4" w:space="0" w:color="auto"/>
+            </w:tcBorders>
+            <w:hideMark/>
+          </w:tcPr>
+          <w:p>
+            <w:pPr>
+              <w:spacing w:line="240" w:lineRule="auto"/>
+            </w:pPr>
             <w:r>
               <w:t>Bounded wildcard type</w:t>
             </w:r>
@@ -368,8 +541,18 @@
         <w:tc>
           <w:tcPr>
             <w:tcW w:w="3117" w:type="dxa"/>
-          </w:tcPr>
-          <w:p>
+            <w:tcBorders>
+              <w:top w:val="single" w:sz="4" w:space="0" w:color="auto"/>
+              <w:left w:val="single" w:sz="4" w:space="0" w:color="auto"/>
+              <w:bottom w:val="single" w:sz="4" w:space="0" w:color="auto"/>
+              <w:right w:val="single" w:sz="4" w:space="0" w:color="auto"/>
+            </w:tcBorders>
+            <w:hideMark/>
+          </w:tcPr>
+          <w:p>
+            <w:pPr>
+              <w:spacing w:line="240" w:lineRule="auto"/>
+            </w:pPr>
             <w:r>
               <w:t>List&lt;? extends Number&gt;</w:t>
             </w:r>
@@ -380,8 +563,18 @@
         <w:tc>
           <w:tcPr>
             <w:tcW w:w="3116" w:type="dxa"/>
-          </w:tcPr>
-          <w:p>
+            <w:tcBorders>
+              <w:top w:val="single" w:sz="4" w:space="0" w:color="auto"/>
+              <w:left w:val="single" w:sz="4" w:space="0" w:color="auto"/>
+              <w:bottom w:val="single" w:sz="4" w:space="0" w:color="auto"/>
+              <w:right w:val="single" w:sz="4" w:space="0" w:color="auto"/>
+            </w:tcBorders>
+            <w:hideMark/>
+          </w:tcPr>
+          <w:p>
+            <w:pPr>
+              <w:spacing w:line="240" w:lineRule="auto"/>
+            </w:pPr>
             <w:r>
               <w:t>Generic method</w:t>
             </w:r>
@@ -390,26 +583,20 @@
         <w:tc>
           <w:tcPr>
             <w:tcW w:w="3117" w:type="dxa"/>
-          </w:tcPr>
-          <w:p>
-            <w:r>
-              <w:t xml:space="preserve">Static &lt;E&gt; List&lt;E&gt; </w:t>
-            </w:r>
-            <w:proofErr w:type="spellStart"/>
-            <w:r>
-              <w:t>asList</w:t>
-            </w:r>
-            <w:proofErr w:type="spellEnd"/>
-            <w:r>
-              <w:t>&lt;</w:t>
-            </w:r>
-            <w:proofErr w:type="gramStart"/>
-            <w:r>
-              <w:t>E[</w:t>
-            </w:r>
-            <w:proofErr w:type="gramEnd"/>
-            <w:r>
-              <w:t>] a)</w:t>
+            <w:tcBorders>
+              <w:top w:val="single" w:sz="4" w:space="0" w:color="auto"/>
+              <w:left w:val="single" w:sz="4" w:space="0" w:color="auto"/>
+              <w:bottom w:val="single" w:sz="4" w:space="0" w:color="auto"/>
+              <w:right w:val="single" w:sz="4" w:space="0" w:color="auto"/>
+            </w:tcBorders>
+            <w:hideMark/>
+          </w:tcPr>
+          <w:p>
+            <w:pPr>
+              <w:spacing w:line="240" w:lineRule="auto"/>
+            </w:pPr>
+            <w:r>
+              <w:t>Static &lt;E&gt; List&lt;E&gt; asList&lt;E[] a)</w:t>
             </w:r>
           </w:p>
         </w:tc>
@@ -418,8 +605,18 @@
         <w:tc>
           <w:tcPr>
             <w:tcW w:w="3116" w:type="dxa"/>
-          </w:tcPr>
-          <w:p>
+            <w:tcBorders>
+              <w:top w:val="single" w:sz="4" w:space="0" w:color="auto"/>
+              <w:left w:val="single" w:sz="4" w:space="0" w:color="auto"/>
+              <w:bottom w:val="single" w:sz="4" w:space="0" w:color="auto"/>
+              <w:right w:val="single" w:sz="4" w:space="0" w:color="auto"/>
+            </w:tcBorders>
+            <w:hideMark/>
+          </w:tcPr>
+          <w:p>
+            <w:pPr>
+              <w:spacing w:line="240" w:lineRule="auto"/>
+            </w:pPr>
             <w:r>
               <w:t>Type token</w:t>
             </w:r>
@@ -428,18 +625,86 @@
         <w:tc>
           <w:tcPr>
             <w:tcW w:w="3117" w:type="dxa"/>
-          </w:tcPr>
-          <w:p>
-            <w:proofErr w:type="spellStart"/>
+            <w:tcBorders>
+              <w:top w:val="single" w:sz="4" w:space="0" w:color="auto"/>
+              <w:left w:val="single" w:sz="4" w:space="0" w:color="auto"/>
+              <w:bottom w:val="single" w:sz="4" w:space="0" w:color="auto"/>
+              <w:right w:val="single" w:sz="4" w:space="0" w:color="auto"/>
+            </w:tcBorders>
+            <w:hideMark/>
+          </w:tcPr>
+          <w:p>
+            <w:pPr>
+              <w:spacing w:line="240" w:lineRule="auto"/>
+            </w:pPr>
             <w:r>
               <w:t>String.class</w:t>
             </w:r>
-            <w:proofErr w:type="spellEnd"/>
           </w:p>
         </w:tc>
       </w:tr>
     </w:tbl>
     <w:p/>
+    <w:p>
+      <w:pPr>
+        <w:pStyle w:val="ListParagraph"/>
+        <w:numPr>
+          <w:ilvl w:val="0"/>
+          <w:numId w:val="2"/>
+        </w:numPr>
+      </w:pPr>
+      <w:r>
+        <w:t xml:space="preserve">The SupressWarnings annotation should always be used on the smallest scope possible. </w:t>
+      </w:r>
+    </w:p>
+    <w:p>
+      <w:pPr>
+        <w:pStyle w:val="ListParagraph"/>
+        <w:numPr>
+          <w:ilvl w:val="0"/>
+          <w:numId w:val="2"/>
+        </w:numPr>
+      </w:pPr>
+      <w:r>
+        <w:t>Arrays are covariant: If Sub is a subtype of Super, then the array type Sub[] is a subtype of Super[].</w:t>
+      </w:r>
+    </w:p>
+    <w:p>
+      <w:pPr>
+        <w:pStyle w:val="ListParagraph"/>
+        <w:numPr>
+          <w:ilvl w:val="0"/>
+          <w:numId w:val="2"/>
+        </w:numPr>
+      </w:pPr>
+      <w:r>
+        <w:t>Generics are invariant: for any two distinct types Type1 and Type2, List&lt;Type1&gt; is neither a subtype nor a supertype of List&lt;Type2&gt;.</w:t>
+      </w:r>
+    </w:p>
+    <w:p>
+      <w:pPr>
+        <w:pStyle w:val="ListParagraph"/>
+        <w:numPr>
+          <w:ilvl w:val="0"/>
+          <w:numId w:val="2"/>
+        </w:numPr>
+      </w:pPr>
+      <w:r>
+        <w:t xml:space="preserve">Arrays are reified: Arrays know and enforce their element types at runtime: C:\Users\Mohit\IdeaProjects\OCJP\src\generics\thinking_in_java\wildcards\CovariantArrays.java </w:t>
+      </w:r>
+    </w:p>
+    <w:p>
+      <w:pPr>
+        <w:pStyle w:val="ListParagraph"/>
+        <w:numPr>
+          <w:ilvl w:val="0"/>
+          <w:numId w:val="2"/>
+        </w:numPr>
+      </w:pPr>
+      <w:r>
+        <w:t xml:space="preserve">Erasure: enforce their type constraint only at compile time and discard their element type information at runtime. </w:t>
+      </w:r>
+    </w:p>
     <w:p>
       <w:bookmarkStart w:id="0" w:name="_GoBack"/>
       <w:bookmarkEnd w:id="0"/>
@@ -571,6 +836,18 @@
   </w:abstractNum>
   <w:num w:numId="1">
     <w:abstractNumId w:val="0"/>
+  </w:num>
+  <w:num w:numId="2">
+    <w:abstractNumId w:val="0"/>
+    <w:lvlOverride w:ilvl="0"/>
+    <w:lvlOverride w:ilvl="1"/>
+    <w:lvlOverride w:ilvl="2"/>
+    <w:lvlOverride w:ilvl="3"/>
+    <w:lvlOverride w:ilvl="4"/>
+    <w:lvlOverride w:ilvl="5"/>
+    <w:lvlOverride w:ilvl="6"/>
+    <w:lvlOverride w:ilvl="7"/>
+    <w:lvlOverride w:ilvl="8"/>
   </w:num>
 </w:numbering>
 </file>
@@ -972,6 +1249,10 @@
   <w:style w:type="paragraph" w:default="1" w:styleId="Normal">
     <w:name w:val="Normal"/>
     <w:qFormat/>
+    <w:rsid w:val="00A33476"/>
+    <w:pPr>
+      <w:spacing w:line="256" w:lineRule="auto"/>
+    </w:pPr>
   </w:style>
   <w:style w:type="character" w:default="1" w:styleId="DefaultParagraphFont">
     <w:name w:val="Default Paragraph Font"/>

</xml_diff>